<commit_message>
initialize server + client repository and service initial functions login for ControllerAccount
</commit_message>
<xml_diff>
--- a/Cazuri de utilizare.docx
+++ b/Cazuri de utilizare.docx
@@ -416,10 +416,22 @@
               <w:jc w:val="left"/>
             </w:pPr>
             <w:r>
-              <w:t xml:space="preserve">PRE-1: </w:t>
-            </w:r>
-            <w:r>
-              <w:t>The employee is already registered in the system.</w:t>
+              <w:t>PRE-1: The employee</w:t>
+            </w:r>
+            <w:r>
+              <w:t xml:space="preserve"> </w:t>
+            </w:r>
+            <w:r>
+              <w:t>already</w:t>
+            </w:r>
+            <w:r>
+              <w:t xml:space="preserve"> is</w:t>
+            </w:r>
+            <w:r>
+              <w:t xml:space="preserve"> </w:t>
+            </w:r>
+            <w:r>
+              <w:t>in the system.</w:t>
             </w:r>
           </w:p>
         </w:tc>
@@ -1163,10 +1175,7 @@
               <w:jc w:val="left"/>
             </w:pPr>
             <w:r>
-              <w:t xml:space="preserve">PRE-1: </w:t>
-            </w:r>
-            <w:r>
-              <w:t>A programmer/tester is logged in.</w:t>
+              <w:t>PRE-1: A programmer/tester is logged in.</w:t>
             </w:r>
           </w:p>
         </w:tc>
@@ -4133,19 +4142,7 @@
               <w:rPr>
                 <w:b/>
               </w:rPr>
-              <w:t>1</w:t>
-            </w:r>
-            <w:r>
-              <w:rPr>
-                <w:b/>
-              </w:rPr>
-              <w:t xml:space="preserve">.1 The last implementation </w:t>
-            </w:r>
-            <w:r>
-              <w:rPr>
-                <w:b/>
-              </w:rPr>
-              <w:t>doesn’t exist or was tested</w:t>
+              <w:t>1.1 The last implementation doesn’t exist or was tested</w:t>
             </w:r>
           </w:p>
           <w:p>
@@ -4167,10 +4164,26 @@
               <w:t xml:space="preserve">whether </w:t>
             </w:r>
             <w:r>
-              <w:t>the last feature implementation was tested</w:t>
-            </w:r>
-            <w:r>
-              <w:t xml:space="preserve"> or there isn’t a feature implementation</w:t>
+              <w:t>the last feature implementation was tested or there isn’t a feature implementation.</w:t>
+            </w:r>
+          </w:p>
+          <w:p>
+            <w:pPr>
+              <w:widowControl w:val="0"/>
+              <w:pBdr>
+                <w:top w:val="nil"/>
+                <w:left w:val="nil"/>
+                <w:bottom w:val="nil"/>
+                <w:right w:val="nil"/>
+                <w:between w:val="nil"/>
+              </w:pBdr>
+              <w:spacing w:before="0"/>
+            </w:pPr>
+            <w:r>
+              <w:t xml:space="preserve">       2.a.1 The tester waits until the programmer adds a new feature implementation and then he</w:t>
+            </w:r>
+            <w:r>
+              <w:t xml:space="preserve"> returns to step 1 in Normal Flow</w:t>
             </w:r>
             <w:r>
               <w:t>.</w:t>
@@ -4187,55 +4200,6 @@
                 <w:between w:val="nil"/>
               </w:pBdr>
               <w:spacing w:before="0"/>
-            </w:pPr>
-            <w:r>
-              <w:t xml:space="preserve">       2.a.1 The </w:t>
-            </w:r>
-            <w:r>
-              <w:t>tester</w:t>
-            </w:r>
-            <w:r>
-              <w:t xml:space="preserve"> waits until the </w:t>
-            </w:r>
-            <w:r>
-              <w:t>programmer</w:t>
-            </w:r>
-            <w:r>
-              <w:t xml:space="preserve"> ad</w:t>
-            </w:r>
-            <w:r>
-              <w:t>ds</w:t>
-            </w:r>
-            <w:r>
-              <w:t xml:space="preserve"> a </w:t>
-            </w:r>
-            <w:r>
-              <w:t>new feature implementation</w:t>
-            </w:r>
-            <w:r>
-              <w:t xml:space="preserve"> and then </w:t>
-            </w:r>
-            <w:r>
-              <w:t>he</w:t>
-            </w:r>
-            <w:r>
-              <w:t xml:space="preserve"> returns to step 1 in Normal Flow</w:t>
-            </w:r>
-            <w:r>
-              <w:t>.</w:t>
-            </w:r>
-          </w:p>
-          <w:p>
-            <w:pPr>
-              <w:widowControl w:val="0"/>
-              <w:pBdr>
-                <w:top w:val="nil"/>
-                <w:left w:val="nil"/>
-                <w:bottom w:val="nil"/>
-                <w:right w:val="nil"/>
-                <w:between w:val="nil"/>
-              </w:pBdr>
-              <w:spacing w:before="0"/>
               <w:rPr>
                 <w:b/>
                 <w:bCs/>
@@ -4276,13 +4240,7 @@
               <w:t xml:space="preserve">       </w:t>
             </w:r>
             <w:r>
-              <w:t xml:space="preserve">3.a The teste </w:t>
-            </w:r>
-            <w:r>
-              <w:t>checks the yes option and enters a detailed explanation of the bugs encountered</w:t>
-            </w:r>
-            <w:r>
-              <w:t>.</w:t>
+              <w:t>3.a The teste checks the yes option and enters a detailed explanation of the bugs encountered.</w:t>
             </w:r>
           </w:p>
           <w:p>
@@ -5918,19 +5876,7 @@
               <w:spacing w:before="0"/>
             </w:pPr>
             <w:r>
-              <w:t xml:space="preserve">       1. The </w:t>
-            </w:r>
-            <w:r>
-              <w:t>tester</w:t>
-            </w:r>
-            <w:r>
-              <w:t xml:space="preserve"> pushes the “V” button on the corner of his last </w:t>
-            </w:r>
-            <w:r>
-              <w:t>test</w:t>
-            </w:r>
-            <w:r>
-              <w:t>.</w:t>
+              <w:t xml:space="preserve">       1. The tester pushes the “V” button on the corner of his last test.</w:t>
             </w:r>
           </w:p>
           <w:p>
@@ -5964,25 +5910,7 @@
               <w:jc w:val="left"/>
             </w:pPr>
             <w:r>
-              <w:t xml:space="preserve">       3. The </w:t>
-            </w:r>
-            <w:r>
-              <w:t>tester</w:t>
-            </w:r>
-            <w:r>
-              <w:t xml:space="preserve"> updates the link to their </w:t>
-            </w:r>
-            <w:r>
-              <w:t>test</w:t>
-            </w:r>
-            <w:r>
-              <w:t xml:space="preserve"> of the feature and the details that explain the </w:t>
-            </w:r>
-            <w:r>
-              <w:t>test</w:t>
-            </w:r>
-            <w:r>
-              <w:t>.</w:t>
+              <w:t xml:space="preserve">       3. The tester updates the link to their test of the feature and the details that explain the test.</w:t>
             </w:r>
           </w:p>
           <w:p>
@@ -5999,10 +5927,7 @@
               <w:ind w:left="720"/>
             </w:pPr>
             <w:r>
-              <w:t>4. The software takes the automatically enters the task id and all the data that the programmer entered and updates the conversation tree</w:t>
-            </w:r>
-            <w:r>
-              <w:t>.</w:t>
+              <w:t>4. The software takes the automatically enters the task id and all the data that the programmer entered and updates the conversation tree.</w:t>
             </w:r>
           </w:p>
         </w:tc>
@@ -6434,13 +6359,7 @@
               <w:spacing w:before="0"/>
             </w:pPr>
             <w:r>
-              <w:t>The programmer</w:t>
-            </w:r>
-            <w:r>
-              <w:t xml:space="preserve"> presses de “V” button on the last feature implementation and then presses the delete option</w:t>
-            </w:r>
-            <w:r>
-              <w:t>.</w:t>
+              <w:t>The programmer presses de “V” button on the last feature implementation and then presses the delete option.</w:t>
             </w:r>
           </w:p>
         </w:tc>
@@ -8057,21 +7976,7 @@
                 <w:b/>
                 <w:lang w:val="ro-RO"/>
               </w:rPr>
-              <w:t>Manager</w:t>
-            </w:r>
-            <w:r>
-              <w:rPr>
-                <w:b/>
-                <w:lang w:val="ro-RO"/>
-              </w:rPr>
-              <w:t xml:space="preserve"> visualizes t</w:t>
-            </w:r>
-            <w:r>
-              <w:rPr>
-                <w:b/>
-                <w:lang w:val="ro-RO"/>
-              </w:rPr>
-              <w:t>eams</w:t>
+              <w:t>Manager visualizes teams</w:t>
             </w:r>
           </w:p>
         </w:tc>
@@ -8252,37 +8157,13 @@
               <w:spacing w:before="0"/>
             </w:pPr>
             <w:r>
-              <w:t xml:space="preserve">A </w:t>
-            </w:r>
-            <w:r>
-              <w:t>manager</w:t>
-            </w:r>
-            <w:r>
-              <w:t xml:space="preserve"> can see all </w:t>
-            </w:r>
-            <w:r>
-              <w:t xml:space="preserve">teams </w:t>
-            </w:r>
-            <w:r>
-              <w:t xml:space="preserve">that are </w:t>
+              <w:t xml:space="preserve">A manager can see all teams that are </w:t>
             </w:r>
             <w:r>
               <w:t>led</w:t>
             </w:r>
             <w:r>
-              <w:t xml:space="preserve"> </w:t>
-            </w:r>
-            <w:r>
-              <w:t>by</w:t>
-            </w:r>
-            <w:r>
-              <w:t xml:space="preserve"> </w:t>
-            </w:r>
-            <w:r>
-              <w:t>them</w:t>
-            </w:r>
-            <w:r>
-              <w:t>.</w:t>
+              <w:t xml:space="preserve"> by them.</w:t>
             </w:r>
           </w:p>
         </w:tc>
@@ -9836,22 +9717,7 @@
               <w:spacing w:before="0"/>
             </w:pPr>
             <w:r>
-              <w:t xml:space="preserve">The </w:t>
-            </w:r>
-            <w:r>
-              <w:t>manager</w:t>
-            </w:r>
-            <w:r>
-              <w:t xml:space="preserve"> enters a new </w:t>
-            </w:r>
-            <w:r>
-              <w:t>programmer/tester</w:t>
-            </w:r>
-            <w:r>
-              <w:t xml:space="preserve"> in the system based on the </w:t>
-            </w:r>
-            <w:r>
-              <w:t>name, username and email, password being generated by the system and sent it to the programmer/tester and sends it to the programmer/tester</w:t>
+              <w:t>The manager enters a new programmer/tester in the system based on the name, username and email, password being generated by the system and sent it to the programmer/tester and sends it to the programmer/tester</w:t>
             </w:r>
             <w:r>
               <w:t xml:space="preserve"> trough mail</w:t>
@@ -10721,14 +10587,7 @@
                 <w:b/>
                 <w:lang w:val="ro-RO"/>
               </w:rPr>
-              <w:t>Update</w:t>
-            </w:r>
-            <w:r>
-              <w:rPr>
-                <w:b/>
-                <w:lang w:val="ro-RO"/>
-              </w:rPr>
-              <w:t xml:space="preserve"> </w:t>
+              <w:t xml:space="preserve">Update </w:t>
             </w:r>
             <w:r>
               <w:rPr>
@@ -10916,10 +10775,7 @@
               <w:spacing w:before="0"/>
             </w:pPr>
             <w:r>
-              <w:t xml:space="preserve">The manager </w:t>
-            </w:r>
-            <w:r>
-              <w:t xml:space="preserve">presses de update </w:t>
+              <w:t xml:space="preserve">The manager presses de update </w:t>
             </w:r>
             <w:r>
               <w:t>an account</w:t>
@@ -11588,78 +11444,24 @@
                 <w:b/>
                 <w:bCs/>
               </w:rPr>
-              <w:t>Ther</w:t>
-            </w:r>
-            <w:r>
-              <w:rPr>
-                <w:b/>
-                <w:bCs/>
-              </w:rPr>
-              <w:t>e</w:t>
-            </w:r>
-            <w:r>
-              <w:rPr>
-                <w:b/>
-                <w:bCs/>
-              </w:rPr>
-              <w:t xml:space="preserve"> </w:t>
-            </w:r>
-            <w:r>
-              <w:rPr>
-                <w:b/>
-                <w:bCs/>
-              </w:rPr>
-              <w:t>i</w:t>
-            </w:r>
-            <w:r>
-              <w:rPr>
-                <w:b/>
-                <w:bCs/>
-              </w:rPr>
-              <w:t xml:space="preserve">s </w:t>
-            </w:r>
-            <w:r>
-              <w:rPr>
-                <w:b/>
-                <w:bCs/>
-              </w:rPr>
-              <w:t xml:space="preserve">not </w:t>
-            </w:r>
-            <w:r>
-              <w:rPr>
-                <w:b/>
-                <w:bCs/>
-              </w:rPr>
-              <w:t>a programmer/tester with this email/username</w:t>
-            </w:r>
-          </w:p>
-          <w:p>
-            <w:pPr>
-              <w:widowControl w:val="0"/>
-              <w:pBdr>
-                <w:top w:val="nil"/>
-                <w:left w:val="nil"/>
-                <w:bottom w:val="nil"/>
-                <w:right w:val="nil"/>
-                <w:between w:val="nil"/>
-              </w:pBdr>
-              <w:spacing w:before="0" w:line="240" w:lineRule="auto"/>
-              <w:jc w:val="left"/>
-            </w:pPr>
-            <w:r>
-              <w:t>3. The system informs the manager that there</w:t>
-            </w:r>
-            <w:r>
-              <w:t xml:space="preserve"> </w:t>
-            </w:r>
-            <w:r>
-              <w:t>is</w:t>
-            </w:r>
-            <w:r>
-              <w:t xml:space="preserve"> not</w:t>
-            </w:r>
-            <w:r>
-              <w:t xml:space="preserve"> a programmer/tester with that email/username</w:t>
+              <w:t>There is not a programmer/tester with this email/username</w:t>
+            </w:r>
+          </w:p>
+          <w:p>
+            <w:pPr>
+              <w:widowControl w:val="0"/>
+              <w:pBdr>
+                <w:top w:val="nil"/>
+                <w:left w:val="nil"/>
+                <w:bottom w:val="nil"/>
+                <w:right w:val="nil"/>
+                <w:between w:val="nil"/>
+              </w:pBdr>
+              <w:spacing w:before="0" w:line="240" w:lineRule="auto"/>
+              <w:jc w:val="left"/>
+            </w:pPr>
+            <w:r>
+              <w:t>3. The system informs the manager that there is not a programmer/tester with that email/username</w:t>
             </w:r>
           </w:p>
           <w:p>
@@ -11818,14 +11620,7 @@
                 <w:b/>
                 <w:lang w:val="ro-RO"/>
               </w:rPr>
-              <w:t>Delete</w:t>
-            </w:r>
-            <w:r>
-              <w:rPr>
-                <w:b/>
-                <w:lang w:val="ro-RO"/>
-              </w:rPr>
-              <w:t xml:space="preserve"> Account</w:t>
+              <w:t>Delete Account</w:t>
             </w:r>
           </w:p>
         </w:tc>
@@ -13690,10 +13485,7 @@
               <w:jc w:val="left"/>
             </w:pPr>
             <w:r>
-              <w:t>4b. Else the use case is canceled</w:t>
-            </w:r>
-            <w:r>
-              <w:t>.</w:t>
+              <w:t>4b. Else the use case is canceled.</w:t>
             </w:r>
           </w:p>
         </w:tc>
@@ -13818,14 +13610,7 @@
                 <w:b/>
                 <w:lang w:val="ro-RO"/>
               </w:rPr>
-              <w:t>Update</w:t>
-            </w:r>
-            <w:r>
-              <w:rPr>
-                <w:b/>
-                <w:lang w:val="ro-RO"/>
-              </w:rPr>
-              <w:t xml:space="preserve"> a Task</w:t>
+              <w:t>Update a Task</w:t>
             </w:r>
           </w:p>
         </w:tc>
@@ -14006,10 +13791,7 @@
               <w:spacing w:before="0"/>
             </w:pPr>
             <w:r>
-              <w:t xml:space="preserve">The manager </w:t>
-            </w:r>
-            <w:r>
-              <w:t>updates</w:t>
+              <w:t>The manager updates</w:t>
             </w:r>
             <w:r>
               <w:t xml:space="preserve"> a</w:t>
@@ -15095,10 +14877,7 @@
               <w:t>archive</w:t>
             </w:r>
             <w:r>
-              <w:t xml:space="preserve"> </w:t>
-            </w:r>
-            <w:r>
-              <w:t>a task</w:t>
+              <w:t xml:space="preserve"> a task</w:t>
             </w:r>
             <w:r>
               <w:t xml:space="preserve"> for a programmer teste</w:t>
@@ -15425,6 +15204,21 @@
             </w:r>
             <w:r>
               <w:t>clicks a task from the list</w:t>
+            </w:r>
+            <w:r>
+              <w:t xml:space="preserve"> and the</w:t>
+            </w:r>
+            <w:r>
+              <w:t>n the</w:t>
+            </w:r>
+            <w:r>
+              <w:t xml:space="preserve"> </w:t>
+            </w:r>
+            <w:r>
+              <w:rPr>
+                <w:lang w:val="en-US"/>
+              </w:rPr>
+              <w:t>“Delete a Task” button</w:t>
             </w:r>
             <w:r>
               <w:t>.</w:t>
@@ -17758,6 +17552,7 @@
   <w:style w:type="character" w:default="1" w:styleId="DefaultParagraphFont">
     <w:name w:val="Default Paragraph Font"/>
     <w:uiPriority w:val="1"/>
+    <w:semiHidden/>
     <w:unhideWhenUsed/>
   </w:style>
   <w:style w:type="table" w:default="1" w:styleId="TableNormal">

</xml_diff>